<commit_message>
archivo modificado según consejos de Ro
</commit_message>
<xml_diff>
--- a/Casos_Uso/casoUso-ver-animes.docx
+++ b/Casos_Uso/casoUso-ver-animes.docx
@@ -3,6 +3,15 @@
 <w:document xmlns:wpc="http://schemas.microsoft.com/office/word/2010/wordprocessingCanvas" xmlns:cx="http://schemas.microsoft.com/office/drawing/2014/chartex" xmlns:cx1="http://schemas.microsoft.com/office/drawing/2015/9/8/chartex" xmlns:cx2="http://schemas.microsoft.com/office/drawing/2015/10/21/chartex" xmlns:cx3="http://schemas.microsoft.com/office/drawing/2016/5/9/chartex" xmlns:cx4="http://schemas.microsoft.com/office/drawing/2016/5/10/chartex" xmlns:cx5="http://schemas.microsoft.com/office/drawing/2016/5/11/chartex" xmlns:cx6="http://schemas.microsoft.com/office/drawing/2016/5/12/chartex" xmlns:cx7="http://schemas.microsoft.com/office/drawing/2016/5/13/chartex" xmlns:cx8="http://schemas.microsoft.com/office/drawing/2016/5/14/chartex" xmlns:mc="http://schemas.openxmlformats.org/markup-compatibility/2006" xmlns:aink="http://schemas.microsoft.com/office/drawing/2016/ink" xmlns:am3d="http://schemas.microsoft.com/office/drawing/2017/model3d" xmlns:o="urn:schemas-microsoft-com:office:office" xmlns:r="http://schemas.openxmlformats.org/officeDocument/2006/relationships" xmlns:m="http://schemas.openxmlformats.org/officeDocument/2006/math" xmlns:v="urn:schemas-microsoft-com:vml" xmlns:wp14="http://schemas.microsoft.com/office/word/2010/wordprocessingDrawing" xmlns:wp="http://schemas.openxmlformats.org/drawingml/2006/wordprocessingDrawing" xmlns:w10="urn:schemas-microsoft-com:office:word" xmlns:w="http://schemas.openxmlformats.org/wordprocessingml/2006/main" xmlns:w14="http://schemas.microsoft.com/office/word/2010/wordml" xmlns:w15="http://schemas.microsoft.com/office/word/2012/wordml" xmlns:w16cex="http://schemas.microsoft.com/office/word/2018/wordml/cex" xmlns:w16cid="http://schemas.microsoft.com/office/word/2016/wordml/cid" xmlns:w16="http://schemas.microsoft.com/office/word/2018/wordml" xmlns:w16sdtdh="http://schemas.microsoft.com/office/word/2020/wordml/sdtdatahash" xmlns:w16se="http://schemas.microsoft.com/office/word/2015/wordml/symex" xmlns:wpg="http://schemas.microsoft.com/office/word/2010/wordprocessingGroup" xmlns:wpi="http://schemas.microsoft.com/office/word/2010/wordprocessingInk" xmlns:wne="http://schemas.microsoft.com/office/word/2006/wordml" xmlns:wps="http://schemas.microsoft.com/office/word/2010/wordprocessingShape" mc:Ignorable="w14 w15 w16se w16cid w16 w16cex w16sdtdh wp14">
   <w:body>
     <w:p>
+      <w:pPr>
+        <w:pStyle w:val="Ttulo"/>
+        <w:jc w:val="center"/>
+      </w:pPr>
+      <w:r>
+        <w:t>Casos de Uso.</w:t>
+      </w:r>
+    </w:p>
+    <w:p>
       <w:r>
         <w:t>CU: Ver todos los animes</w:t>
       </w:r>
@@ -17,7 +26,21 @@
         <w:t>Precondiciones:</w:t>
       </w:r>
       <w:r>
-        <w:t xml:space="preserve"> El usuario ha de estar logado en el sistema.</w:t>
+        <w:t xml:space="preserve"> El usuario </w:t>
+      </w:r>
+      <w:r>
+        <w:t xml:space="preserve">fue </w:t>
+      </w:r>
+      <w:proofErr w:type="spellStart"/>
+      <w:r>
+        <w:t>logueado</w:t>
+      </w:r>
+      <w:proofErr w:type="spellEnd"/>
+      <w:r>
+        <w:t xml:space="preserve"> </w:t>
+      </w:r>
+      <w:r>
+        <w:t>en el sistema.</w:t>
       </w:r>
     </w:p>
     <w:p>
@@ -36,13 +59,19 @@
         <w:t>1.</w:t>
       </w:r>
       <w:r>
-        <w:t xml:space="preserve"> El u</w:t>
+        <w:t>El u</w:t>
       </w:r>
       <w:r>
         <w:t xml:space="preserve">suario </w:t>
       </w:r>
       <w:r>
-        <w:t>solicita la lista de animes</w:t>
+        <w:t xml:space="preserve">solicita la lista de </w:t>
+      </w:r>
+      <w:r>
+        <w:t xml:space="preserve">sus </w:t>
+      </w:r>
+      <w:r>
+        <w:t>animes</w:t>
       </w:r>
       <w:r>
         <w:t>.</w:t>
@@ -50,7 +79,25 @@
     </w:p>
     <w:p>
       <w:r>
-        <w:t xml:space="preserve">2. El sistema </w:t>
+        <w:tab/>
+        <w:t>1.1 Si la lista existe ir al punto 2.</w:t>
+      </w:r>
+    </w:p>
+    <w:p>
+      <w:r>
+        <w:tab/>
+        <w:t xml:space="preserve">1.2 Si la lista no existe, mostrar </w:t>
+      </w:r>
+      <w:r>
+        <w:t xml:space="preserve">mensaje de </w:t>
+      </w:r>
+      <w:r>
+        <w:t>error y volver al punto 1.</w:t>
+      </w:r>
+    </w:p>
+    <w:p>
+      <w:r>
+        <w:t xml:space="preserve">2.El sistema </w:t>
       </w:r>
       <w:r>
         <w:t>devuelve la lista de animes</w:t>
@@ -75,7 +122,21 @@
     </w:p>
     <w:p>
       <w:r>
-        <w:t>Precondiciones: El usuario ha de estar logado en el sistema.</w:t>
+        <w:t xml:space="preserve">Precondiciones: El usuario </w:t>
+      </w:r>
+      <w:r>
+        <w:t xml:space="preserve">fue </w:t>
+      </w:r>
+      <w:proofErr w:type="spellStart"/>
+      <w:r>
+        <w:t>logueado</w:t>
+      </w:r>
+      <w:proofErr w:type="spellEnd"/>
+      <w:r>
+        <w:t xml:space="preserve"> </w:t>
+      </w:r>
+      <w:r>
+        <w:t>en el sistema.</w:t>
       </w:r>
     </w:p>
     <w:p>
@@ -86,7 +147,13 @@
         <w:t xml:space="preserve"> sistema devolvió </w:t>
       </w:r>
       <w:r>
-        <w:t>el anime del usuario</w:t>
+        <w:t xml:space="preserve">el anime </w:t>
+      </w:r>
+      <w:r>
+        <w:t>solicitado por el</w:t>
+      </w:r>
+      <w:r>
+        <w:t xml:space="preserve"> usuario</w:t>
       </w:r>
       <w:r>
         <w:t>.</w:t>
@@ -94,29 +161,63 @@
     </w:p>
     <w:p>
       <w:r>
-        <w:t>1. El usuario solicita la lista de animales.</w:t>
+        <w:t>1.</w:t>
+      </w:r>
+      <w:r>
+        <w:t xml:space="preserve">El usuario </w:t>
+      </w:r>
+      <w:r>
+        <w:t xml:space="preserve">introduce los </w:t>
+      </w:r>
+      <w:proofErr w:type="gramStart"/>
+      <w:r>
+        <w:t xml:space="preserve">datos </w:t>
+      </w:r>
+      <w:r>
+        <w:t xml:space="preserve"> </w:t>
+      </w:r>
+      <w:r>
+        <w:t>d</w:t>
+      </w:r>
+      <w:r>
+        <w:t>el</w:t>
+      </w:r>
+      <w:proofErr w:type="gramEnd"/>
+      <w:r>
+        <w:t xml:space="preserve"> anime que quiere ver</w:t>
+      </w:r>
+      <w:r>
+        <w:t>.</w:t>
+      </w:r>
+    </w:p>
+    <w:p>
+      <w:r>
+        <w:tab/>
+        <w:t>1.1 Si el anime está</w:t>
+      </w:r>
+      <w:r>
+        <w:t xml:space="preserve"> en la lista del usuario ir a punto 2.</w:t>
+      </w:r>
+    </w:p>
+    <w:p>
+      <w:pPr>
+        <w:ind w:left="708"/>
+      </w:pPr>
+      <w:r>
+        <w:t>1.2 Si el anime no está en la lista del usuario, mostrar mensaje de error y volver al punto 1.</w:t>
+      </w:r>
+    </w:p>
+    <w:p>
+      <w:pPr>
+        <w:ind w:left="708"/>
+      </w:pPr>
+      <w:r>
+        <w:t>1.3 Si los datos del anime introducidos por el usuario son incorrectos, mostrar mensaje de error y volver al punto 1.</w:t>
       </w:r>
     </w:p>
     <w:p>
       <w:r>
         <w:t>2</w:t>
-      </w:r>
-      <w:r>
-        <w:t>.</w:t>
-      </w:r>
-      <w:r>
-        <w:t xml:space="preserve"> El u</w:t>
-      </w:r>
-      <w:r>
-        <w:t xml:space="preserve">suario </w:t>
-      </w:r>
-      <w:r>
-        <w:t>elige su anime de lista de animes.</w:t>
-      </w:r>
-    </w:p>
-    <w:p>
-      <w:r>
-        <w:t>3</w:t>
       </w:r>
       <w:r>
         <w:t xml:space="preserve">. El sistema </w:t>
@@ -508,6 +609,184 @@
     </w:lvl>
   </w:abstractNum>
   <w:abstractNum w:abstractNumId="4" w15:restartNumberingAfterBreak="0">
+    <w:nsid w:val="42AE4897"/>
+    <w:multiLevelType w:val="hybridMultilevel"/>
+    <w:tmpl w:val="CE541FD4"/>
+    <w:lvl w:ilvl="0" w:tplc="E764825E">
+      <w:start w:val="1"/>
+      <w:numFmt w:val="decimal"/>
+      <w:lvlText w:val="%1."/>
+      <w:lvlJc w:val="left"/>
+      <w:pPr>
+        <w:ind w:left="720" w:hanging="360"/>
+      </w:pPr>
+      <w:rPr>
+        <w:rFonts w:hint="default"/>
+      </w:rPr>
+    </w:lvl>
+    <w:lvl w:ilvl="1" w:tplc="0C0A0019" w:tentative="1">
+      <w:start w:val="1"/>
+      <w:numFmt w:val="lowerLetter"/>
+      <w:lvlText w:val="%2."/>
+      <w:lvlJc w:val="left"/>
+      <w:pPr>
+        <w:ind w:left="1440" w:hanging="360"/>
+      </w:pPr>
+    </w:lvl>
+    <w:lvl w:ilvl="2" w:tplc="0C0A001B" w:tentative="1">
+      <w:start w:val="1"/>
+      <w:numFmt w:val="lowerRoman"/>
+      <w:lvlText w:val="%3."/>
+      <w:lvlJc w:val="right"/>
+      <w:pPr>
+        <w:ind w:left="2160" w:hanging="180"/>
+      </w:pPr>
+    </w:lvl>
+    <w:lvl w:ilvl="3" w:tplc="0C0A000F" w:tentative="1">
+      <w:start w:val="1"/>
+      <w:numFmt w:val="decimal"/>
+      <w:lvlText w:val="%4."/>
+      <w:lvlJc w:val="left"/>
+      <w:pPr>
+        <w:ind w:left="2880" w:hanging="360"/>
+      </w:pPr>
+    </w:lvl>
+    <w:lvl w:ilvl="4" w:tplc="0C0A0019" w:tentative="1">
+      <w:start w:val="1"/>
+      <w:numFmt w:val="lowerLetter"/>
+      <w:lvlText w:val="%5."/>
+      <w:lvlJc w:val="left"/>
+      <w:pPr>
+        <w:ind w:left="3600" w:hanging="360"/>
+      </w:pPr>
+    </w:lvl>
+    <w:lvl w:ilvl="5" w:tplc="0C0A001B" w:tentative="1">
+      <w:start w:val="1"/>
+      <w:numFmt w:val="lowerRoman"/>
+      <w:lvlText w:val="%6."/>
+      <w:lvlJc w:val="right"/>
+      <w:pPr>
+        <w:ind w:left="4320" w:hanging="180"/>
+      </w:pPr>
+    </w:lvl>
+    <w:lvl w:ilvl="6" w:tplc="0C0A000F" w:tentative="1">
+      <w:start w:val="1"/>
+      <w:numFmt w:val="decimal"/>
+      <w:lvlText w:val="%7."/>
+      <w:lvlJc w:val="left"/>
+      <w:pPr>
+        <w:ind w:left="5040" w:hanging="360"/>
+      </w:pPr>
+    </w:lvl>
+    <w:lvl w:ilvl="7" w:tplc="0C0A0019" w:tentative="1">
+      <w:start w:val="1"/>
+      <w:numFmt w:val="lowerLetter"/>
+      <w:lvlText w:val="%8."/>
+      <w:lvlJc w:val="left"/>
+      <w:pPr>
+        <w:ind w:left="5760" w:hanging="360"/>
+      </w:pPr>
+    </w:lvl>
+    <w:lvl w:ilvl="8" w:tplc="0C0A001B" w:tentative="1">
+      <w:start w:val="1"/>
+      <w:numFmt w:val="lowerRoman"/>
+      <w:lvlText w:val="%9."/>
+      <w:lvlJc w:val="right"/>
+      <w:pPr>
+        <w:ind w:left="6480" w:hanging="180"/>
+      </w:pPr>
+    </w:lvl>
+  </w:abstractNum>
+  <w:abstractNum w:abstractNumId="5" w15:restartNumberingAfterBreak="0">
+    <w:nsid w:val="5CED2F54"/>
+    <w:multiLevelType w:val="hybridMultilevel"/>
+    <w:tmpl w:val="5ED68B0C"/>
+    <w:lvl w:ilvl="0" w:tplc="FCF4D3D0">
+      <w:start w:val="1"/>
+      <w:numFmt w:val="decimal"/>
+      <w:lvlText w:val="%1."/>
+      <w:lvlJc w:val="left"/>
+      <w:pPr>
+        <w:ind w:left="720" w:hanging="360"/>
+      </w:pPr>
+      <w:rPr>
+        <w:rFonts w:hint="default"/>
+      </w:rPr>
+    </w:lvl>
+    <w:lvl w:ilvl="1" w:tplc="0C0A0019" w:tentative="1">
+      <w:start w:val="1"/>
+      <w:numFmt w:val="lowerLetter"/>
+      <w:lvlText w:val="%2."/>
+      <w:lvlJc w:val="left"/>
+      <w:pPr>
+        <w:ind w:left="1440" w:hanging="360"/>
+      </w:pPr>
+    </w:lvl>
+    <w:lvl w:ilvl="2" w:tplc="0C0A001B" w:tentative="1">
+      <w:start w:val="1"/>
+      <w:numFmt w:val="lowerRoman"/>
+      <w:lvlText w:val="%3."/>
+      <w:lvlJc w:val="right"/>
+      <w:pPr>
+        <w:ind w:left="2160" w:hanging="180"/>
+      </w:pPr>
+    </w:lvl>
+    <w:lvl w:ilvl="3" w:tplc="0C0A000F" w:tentative="1">
+      <w:start w:val="1"/>
+      <w:numFmt w:val="decimal"/>
+      <w:lvlText w:val="%4."/>
+      <w:lvlJc w:val="left"/>
+      <w:pPr>
+        <w:ind w:left="2880" w:hanging="360"/>
+      </w:pPr>
+    </w:lvl>
+    <w:lvl w:ilvl="4" w:tplc="0C0A0019" w:tentative="1">
+      <w:start w:val="1"/>
+      <w:numFmt w:val="lowerLetter"/>
+      <w:lvlText w:val="%5."/>
+      <w:lvlJc w:val="left"/>
+      <w:pPr>
+        <w:ind w:left="3600" w:hanging="360"/>
+      </w:pPr>
+    </w:lvl>
+    <w:lvl w:ilvl="5" w:tplc="0C0A001B" w:tentative="1">
+      <w:start w:val="1"/>
+      <w:numFmt w:val="lowerRoman"/>
+      <w:lvlText w:val="%6."/>
+      <w:lvlJc w:val="right"/>
+      <w:pPr>
+        <w:ind w:left="4320" w:hanging="180"/>
+      </w:pPr>
+    </w:lvl>
+    <w:lvl w:ilvl="6" w:tplc="0C0A000F" w:tentative="1">
+      <w:start w:val="1"/>
+      <w:numFmt w:val="decimal"/>
+      <w:lvlText w:val="%7."/>
+      <w:lvlJc w:val="left"/>
+      <w:pPr>
+        <w:ind w:left="5040" w:hanging="360"/>
+      </w:pPr>
+    </w:lvl>
+    <w:lvl w:ilvl="7" w:tplc="0C0A0019" w:tentative="1">
+      <w:start w:val="1"/>
+      <w:numFmt w:val="lowerLetter"/>
+      <w:lvlText w:val="%8."/>
+      <w:lvlJc w:val="left"/>
+      <w:pPr>
+        <w:ind w:left="5760" w:hanging="360"/>
+      </w:pPr>
+    </w:lvl>
+    <w:lvl w:ilvl="8" w:tplc="0C0A001B" w:tentative="1">
+      <w:start w:val="1"/>
+      <w:numFmt w:val="lowerRoman"/>
+      <w:lvlText w:val="%9."/>
+      <w:lvlJc w:val="right"/>
+      <w:pPr>
+        <w:ind w:left="6480" w:hanging="180"/>
+      </w:pPr>
+    </w:lvl>
+  </w:abstractNum>
+  <w:abstractNum w:abstractNumId="6" w15:restartNumberingAfterBreak="0">
     <w:nsid w:val="67F85FC5"/>
     <w:multiLevelType w:val="hybridMultilevel"/>
     <w:tmpl w:val="EE828B4E"/>
@@ -596,8 +875,97 @@
       </w:pPr>
     </w:lvl>
   </w:abstractNum>
+  <w:abstractNum w:abstractNumId="7" w15:restartNumberingAfterBreak="0">
+    <w:nsid w:val="6C636B64"/>
+    <w:multiLevelType w:val="hybridMultilevel"/>
+    <w:tmpl w:val="EB269834"/>
+    <w:lvl w:ilvl="0" w:tplc="B6CA12C2">
+      <w:start w:val="1"/>
+      <w:numFmt w:val="decimal"/>
+      <w:lvlText w:val="%1."/>
+      <w:lvlJc w:val="left"/>
+      <w:pPr>
+        <w:ind w:left="720" w:hanging="360"/>
+      </w:pPr>
+      <w:rPr>
+        <w:rFonts w:hint="default"/>
+      </w:rPr>
+    </w:lvl>
+    <w:lvl w:ilvl="1" w:tplc="0C0A0019">
+      <w:start w:val="1"/>
+      <w:numFmt w:val="lowerLetter"/>
+      <w:lvlText w:val="%2."/>
+      <w:lvlJc w:val="left"/>
+      <w:pPr>
+        <w:ind w:left="1440" w:hanging="360"/>
+      </w:pPr>
+    </w:lvl>
+    <w:lvl w:ilvl="2" w:tplc="0C0A001B" w:tentative="1">
+      <w:start w:val="1"/>
+      <w:numFmt w:val="lowerRoman"/>
+      <w:lvlText w:val="%3."/>
+      <w:lvlJc w:val="right"/>
+      <w:pPr>
+        <w:ind w:left="2160" w:hanging="180"/>
+      </w:pPr>
+    </w:lvl>
+    <w:lvl w:ilvl="3" w:tplc="0C0A000F" w:tentative="1">
+      <w:start w:val="1"/>
+      <w:numFmt w:val="decimal"/>
+      <w:lvlText w:val="%4."/>
+      <w:lvlJc w:val="left"/>
+      <w:pPr>
+        <w:ind w:left="2880" w:hanging="360"/>
+      </w:pPr>
+    </w:lvl>
+    <w:lvl w:ilvl="4" w:tplc="0C0A0019" w:tentative="1">
+      <w:start w:val="1"/>
+      <w:numFmt w:val="lowerLetter"/>
+      <w:lvlText w:val="%5."/>
+      <w:lvlJc w:val="left"/>
+      <w:pPr>
+        <w:ind w:left="3600" w:hanging="360"/>
+      </w:pPr>
+    </w:lvl>
+    <w:lvl w:ilvl="5" w:tplc="0C0A001B" w:tentative="1">
+      <w:start w:val="1"/>
+      <w:numFmt w:val="lowerRoman"/>
+      <w:lvlText w:val="%6."/>
+      <w:lvlJc w:val="right"/>
+      <w:pPr>
+        <w:ind w:left="4320" w:hanging="180"/>
+      </w:pPr>
+    </w:lvl>
+    <w:lvl w:ilvl="6" w:tplc="0C0A000F" w:tentative="1">
+      <w:start w:val="1"/>
+      <w:numFmt w:val="decimal"/>
+      <w:lvlText w:val="%7."/>
+      <w:lvlJc w:val="left"/>
+      <w:pPr>
+        <w:ind w:left="5040" w:hanging="360"/>
+      </w:pPr>
+    </w:lvl>
+    <w:lvl w:ilvl="7" w:tplc="0C0A0019" w:tentative="1">
+      <w:start w:val="1"/>
+      <w:numFmt w:val="lowerLetter"/>
+      <w:lvlText w:val="%8."/>
+      <w:lvlJc w:val="left"/>
+      <w:pPr>
+        <w:ind w:left="5760" w:hanging="360"/>
+      </w:pPr>
+    </w:lvl>
+    <w:lvl w:ilvl="8" w:tplc="0C0A001B" w:tentative="1">
+      <w:start w:val="1"/>
+      <w:numFmt w:val="lowerRoman"/>
+      <w:lvlText w:val="%9."/>
+      <w:lvlJc w:val="right"/>
+      <w:pPr>
+        <w:ind w:left="6480" w:hanging="180"/>
+      </w:pPr>
+    </w:lvl>
+  </w:abstractNum>
   <w:num w:numId="1" w16cid:durableId="1646661652">
-    <w:abstractNumId w:val="4"/>
+    <w:abstractNumId w:val="6"/>
   </w:num>
   <w:num w:numId="2" w16cid:durableId="2129815336">
     <w:abstractNumId w:val="3"/>
@@ -610,6 +978,15 @@
   </w:num>
   <w:num w:numId="5" w16cid:durableId="1580555694">
     <w:abstractNumId w:val="1"/>
+  </w:num>
+  <w:num w:numId="6" w16cid:durableId="1899588206">
+    <w:abstractNumId w:val="7"/>
+  </w:num>
+  <w:num w:numId="7" w16cid:durableId="628585929">
+    <w:abstractNumId w:val="4"/>
+  </w:num>
+  <w:num w:numId="8" w16cid:durableId="622076142">
+    <w:abstractNumId w:val="5"/>
   </w:num>
 </w:numbering>
 </file>
@@ -1050,6 +1427,40 @@
       <w:contextualSpacing/>
     </w:pPr>
   </w:style>
+  <w:style w:type="paragraph" w:styleId="Ttulo">
+    <w:name w:val="Title"/>
+    <w:basedOn w:val="Normal"/>
+    <w:next w:val="Normal"/>
+    <w:link w:val="TtuloCar"/>
+    <w:uiPriority w:val="10"/>
+    <w:qFormat/>
+    <w:rsid w:val="00E03802"/>
+    <w:pPr>
+      <w:spacing w:after="0" w:line="240" w:lineRule="auto"/>
+      <w:contextualSpacing/>
+    </w:pPr>
+    <w:rPr>
+      <w:rFonts w:asciiTheme="majorHAnsi" w:eastAsiaTheme="majorEastAsia" w:hAnsiTheme="majorHAnsi" w:cstheme="majorBidi"/>
+      <w:spacing w:val="-10"/>
+      <w:kern w:val="28"/>
+      <w:sz w:val="56"/>
+      <w:szCs w:val="56"/>
+    </w:rPr>
+  </w:style>
+  <w:style w:type="character" w:customStyle="1" w:styleId="TtuloCar">
+    <w:name w:val="Título Car"/>
+    <w:basedOn w:val="Fuentedeprrafopredeter"/>
+    <w:link w:val="Ttulo"/>
+    <w:uiPriority w:val="10"/>
+    <w:rsid w:val="00E03802"/>
+    <w:rPr>
+      <w:rFonts w:asciiTheme="majorHAnsi" w:eastAsiaTheme="majorEastAsia" w:hAnsiTheme="majorHAnsi" w:cstheme="majorBidi"/>
+      <w:spacing w:val="-10"/>
+      <w:kern w:val="28"/>
+      <w:sz w:val="56"/>
+      <w:szCs w:val="56"/>
+    </w:rPr>
+  </w:style>
 </w:styles>
 </file>
 

</xml_diff>